<commit_message>
add pay-debt and delete-user
</commit_message>
<xml_diff>
--- a/api.docx
+++ b/api.docx
@@ -411,7 +411,16 @@
                 <w:sz w:val="24"/>
                 <w:szCs w:val="24"/>
               </w:rPr>
-              <w:t>/api/user/</w:t>
+              <w:t>/api/</w:t>
+            </w:r>
+            <w:r>
+              <w:rPr>
+                <w:rFonts w:ascii="Arial" w:hAnsi="Arial" w:cs="Arial"/>
+                <w:color w:val="000000" w:themeColor="text1"/>
+                <w:sz w:val="24"/>
+                <w:szCs w:val="24"/>
+              </w:rPr>
+              <w:t>users/</w:t>
             </w:r>
           </w:p>
         </w:tc>
@@ -887,16 +896,7 @@
                 <w:sz w:val="24"/>
                 <w:szCs w:val="24"/>
               </w:rPr>
-              <w:t>/api/auth/</w:t>
-            </w:r>
-            <w:r>
-              <w:rPr>
-                <w:rFonts w:ascii="Arial" w:hAnsi="Arial" w:cs="Arial"/>
-                <w:color w:val="000000" w:themeColor="text1"/>
-                <w:sz w:val="24"/>
-                <w:szCs w:val="24"/>
-              </w:rPr>
-              <w:t>refresh</w:t>
+              <w:t>/api/auth/refresh</w:t>
             </w:r>
           </w:p>
         </w:tc>
@@ -1118,25 +1118,14 @@
                 <w:szCs w:val="24"/>
               </w:rPr>
             </w:pPr>
-            <w:proofErr w:type="gramStart"/>
-            <w:r>
-              <w:rPr>
-                <w:rFonts w:ascii="Arial" w:eastAsia="Times New Roman" w:hAnsi="Arial" w:cs="Arial"/>
-                <w:color w:val="000000" w:themeColor="text1"/>
-                <w:sz w:val="24"/>
-                <w:szCs w:val="24"/>
-              </w:rPr>
-              <w:t>to:</w:t>
-            </w:r>
-            <w:proofErr w:type="gramEnd"/>
-            <w:r>
-              <w:rPr>
-                <w:rFonts w:ascii="Arial" w:eastAsia="Times New Roman" w:hAnsi="Arial" w:cs="Arial"/>
-                <w:color w:val="000000" w:themeColor="text1"/>
-                <w:sz w:val="24"/>
-                <w:szCs w:val="24"/>
-              </w:rPr>
-              <w:t> username</w:t>
+            <w:r>
+              <w:rPr>
+                <w:rFonts w:ascii="Arial" w:eastAsia="Times New Roman" w:hAnsi="Arial" w:cs="Arial"/>
+                <w:color w:val="000000" w:themeColor="text1"/>
+                <w:sz w:val="24"/>
+                <w:szCs w:val="24"/>
+              </w:rPr>
+              <w:t>to: username</w:t>
             </w:r>
           </w:p>
           <w:p>
@@ -1361,19 +1350,8 @@
                 <w:sz w:val="24"/>
                 <w:szCs w:val="24"/>
               </w:rPr>
-              <w:t>/history</w:t>
-            </w:r>
-            <w:proofErr w:type="gramStart"/>
-            <w:r>
-              <w:rPr>
-                <w:rFonts w:ascii="Arial" w:eastAsia="Times New Roman" w:hAnsi="Arial" w:cs="Arial"/>
-                <w:color w:val="000000" w:themeColor="text1"/>
-                <w:sz w:val="24"/>
-                <w:szCs w:val="24"/>
-              </w:rPr>
-              <w:t>/:username</w:t>
-            </w:r>
-            <w:proofErr w:type="gramEnd"/>
+              <w:t>/history/:username</w:t>
+            </w:r>
           </w:p>
         </w:tc>
         <w:tc>
@@ -1568,7 +1546,6 @@
               </w:rPr>
               <w:t>/api/moneyAccount</w:t>
             </w:r>
-            <w:proofErr w:type="gramStart"/>
             <w:r>
               <w:rPr>
                 <w:rFonts w:ascii="Arial" w:eastAsia="Times New Roman" w:hAnsi="Arial" w:cs="Arial"/>
@@ -1578,7 +1555,6 @@
               </w:rPr>
               <w:t>/:username</w:t>
             </w:r>
-            <w:proofErr w:type="gramEnd"/>
           </w:p>
         </w:tc>
         <w:tc>
@@ -1890,7 +1866,27 @@
                 <w:szCs w:val="24"/>
                 <w:shd w:val="clear" w:color="auto" w:fill="FFFFFF"/>
               </w:rPr>
-              <w:t>/api/user/</w:t>
+              <w:t>/api/user</w:t>
+            </w:r>
+            <w:r>
+              <w:rPr>
+                <w:rFonts w:ascii="Arial" w:hAnsi="Arial" w:cs="Arial"/>
+                <w:color w:val="000000" w:themeColor="text1"/>
+                <w:sz w:val="24"/>
+                <w:szCs w:val="24"/>
+                <w:shd w:val="clear" w:color="auto" w:fill="FFFFFF"/>
+              </w:rPr>
+              <w:t>s</w:t>
+            </w:r>
+            <w:r>
+              <w:rPr>
+                <w:rFonts w:ascii="Arial" w:hAnsi="Arial" w:cs="Arial"/>
+                <w:color w:val="000000" w:themeColor="text1"/>
+                <w:sz w:val="24"/>
+                <w:szCs w:val="24"/>
+                <w:shd w:val="clear" w:color="auto" w:fill="FFFFFF"/>
+              </w:rPr>
+              <w:t>/</w:t>
             </w:r>
             <w:r>
               <w:rPr>
@@ -2038,6 +2034,16 @@
             </w:r>
             <w:r>
               <w:rPr>
+                <w:rFonts w:ascii="Arial" w:hAnsi="Arial" w:cs="Arial"/>
+                <w:color w:val="000000" w:themeColor="text1"/>
+                <w:sz w:val="24"/>
+                <w:szCs w:val="24"/>
+                <w:shd w:val="clear" w:color="auto" w:fill="FFFFFF"/>
+              </w:rPr>
+              <w:t>s</w:t>
+            </w:r>
+            <w:r>
+              <w:rPr>
                 <w:rFonts w:ascii="Arial" w:eastAsia="Times New Roman" w:hAnsi="Arial" w:cs="Arial"/>
                 <w:color w:val="000000" w:themeColor="text1"/>
                 <w:sz w:val="24"/>
@@ -2172,6 +2178,16 @@
             </w:r>
             <w:r>
               <w:rPr>
+                <w:rFonts w:ascii="Arial" w:hAnsi="Arial" w:cs="Arial"/>
+                <w:color w:val="000000" w:themeColor="text1"/>
+                <w:sz w:val="24"/>
+                <w:szCs w:val="24"/>
+                <w:shd w:val="clear" w:color="auto" w:fill="FFFFFF"/>
+              </w:rPr>
+              <w:t>s</w:t>
+            </w:r>
+            <w:r>
+              <w:rPr>
                 <w:rFonts w:ascii="Arial" w:eastAsia="Times New Roman" w:hAnsi="Arial" w:cs="Arial"/>
                 <w:color w:val="000000" w:themeColor="text1"/>
                 <w:sz w:val="24"/>
@@ -2186,25 +2202,7 @@
                 <w:sz w:val="24"/>
                 <w:szCs w:val="24"/>
               </w:rPr>
-              <w:t>sendOTPAndNewPassw</w:t>
-            </w:r>
-            <w:r>
-              <w:rPr>
-                <w:rFonts w:ascii="Arial" w:eastAsia="Times New Roman" w:hAnsi="Arial" w:cs="Arial"/>
-                <w:color w:val="000000" w:themeColor="text1"/>
-                <w:sz w:val="24"/>
-                <w:szCs w:val="24"/>
-              </w:rPr>
-              <w:t>o</w:t>
-            </w:r>
-            <w:r>
-              <w:rPr>
-                <w:rFonts w:ascii="Arial" w:eastAsia="Times New Roman" w:hAnsi="Arial" w:cs="Arial"/>
-                <w:color w:val="000000" w:themeColor="text1"/>
-                <w:sz w:val="24"/>
-                <w:szCs w:val="24"/>
-              </w:rPr>
-              <w:t>rd</w:t>
+              <w:t>sendOTPAndNewPassword</w:t>
             </w:r>
           </w:p>
         </w:tc>
@@ -2251,25 +2249,14 @@
               </w:rPr>
               <w:t>time: </w:t>
             </w:r>
-            <w:proofErr w:type="gramStart"/>
-            <w:r>
-              <w:rPr>
-                <w:rFonts w:ascii="Arial" w:eastAsia="Times New Roman" w:hAnsi="Arial" w:cs="Arial"/>
-                <w:color w:val="000000" w:themeColor="text1"/>
-                <w:sz w:val="24"/>
-                <w:szCs w:val="24"/>
-              </w:rPr>
-              <w:t>Date.now(</w:t>
-            </w:r>
-            <w:proofErr w:type="gramEnd"/>
-            <w:r>
-              <w:rPr>
-                <w:rFonts w:ascii="Arial" w:eastAsia="Times New Roman" w:hAnsi="Arial" w:cs="Arial"/>
-                <w:color w:val="000000" w:themeColor="text1"/>
-                <w:sz w:val="24"/>
-                <w:szCs w:val="24"/>
-              </w:rPr>
-              <w:t>)</w:t>
+            <w:r>
+              <w:rPr>
+                <w:rFonts w:ascii="Arial" w:eastAsia="Times New Roman" w:hAnsi="Arial" w:cs="Arial"/>
+                <w:color w:val="000000" w:themeColor="text1"/>
+                <w:sz w:val="24"/>
+                <w:szCs w:val="24"/>
+              </w:rPr>
+              <w:t>Date.now()</w:t>
             </w:r>
           </w:p>
           <w:p>
@@ -2414,7 +2401,6 @@
               </w:rPr>
               <w:t>/api/user</w:t>
             </w:r>
-            <w:proofErr w:type="gramStart"/>
             <w:r>
               <w:rPr>
                 <w:rFonts w:ascii="Arial" w:hAnsi="Arial" w:cs="Arial"/>
@@ -2423,6 +2409,16 @@
                 <w:szCs w:val="24"/>
                 <w:shd w:val="clear" w:color="auto" w:fill="FFFFFF"/>
               </w:rPr>
+              <w:t>s</w:t>
+            </w:r>
+            <w:r>
+              <w:rPr>
+                <w:rFonts w:ascii="Arial" w:hAnsi="Arial" w:cs="Arial"/>
+                <w:color w:val="000000" w:themeColor="text1"/>
+                <w:sz w:val="24"/>
+                <w:szCs w:val="24"/>
+                <w:shd w:val="clear" w:color="auto" w:fill="FFFFFF"/>
+              </w:rPr>
               <w:t>/</w:t>
             </w:r>
             <w:r>
@@ -2434,7 +2430,6 @@
               </w:rPr>
               <w:t>:role</w:t>
             </w:r>
-            <w:proofErr w:type="gramEnd"/>
           </w:p>
         </w:tc>
         <w:tc>
@@ -2652,7 +2647,6 @@
               </w:rPr>
               <w:t>/api/user</w:t>
             </w:r>
-            <w:proofErr w:type="gramStart"/>
             <w:r>
               <w:rPr>
                 <w:rFonts w:ascii="Arial" w:hAnsi="Arial" w:cs="Arial"/>
@@ -2661,9 +2655,28 @@
                 <w:szCs w:val="24"/>
                 <w:shd w:val="clear" w:color="auto" w:fill="FFFFFF"/>
               </w:rPr>
-              <w:t>/:username</w:t>
-            </w:r>
-            <w:proofErr w:type="gramEnd"/>
+              <w:t>s</w:t>
+            </w:r>
+            <w:r>
+              <w:rPr>
+                <w:rFonts w:ascii="Arial" w:hAnsi="Arial" w:cs="Arial"/>
+                <w:color w:val="000000" w:themeColor="text1"/>
+                <w:sz w:val="24"/>
+                <w:szCs w:val="24"/>
+                <w:shd w:val="clear" w:color="auto" w:fill="FFFFFF"/>
+              </w:rPr>
+              <w:t>/:</w:t>
+            </w:r>
+            <w:r>
+              <w:rPr>
+                <w:rFonts w:ascii="Arial" w:hAnsi="Arial" w:cs="Arial"/>
+                <w:color w:val="000000" w:themeColor="text1"/>
+                <w:sz w:val="24"/>
+                <w:szCs w:val="24"/>
+                <w:shd w:val="clear" w:color="auto" w:fill="FFFFFF"/>
+              </w:rPr>
+              <w:t>id</w:t>
+            </w:r>
           </w:p>
         </w:tc>
         <w:tc>
@@ -2770,6 +2783,115 @@
               <w:t>identity_number: "",</w:t>
             </w:r>
           </w:p>
+          <w:p>
+            <w:pPr>
+              <w:spacing w:line="285" w:lineRule="atLeast"/>
+              <w:rPr>
+                <w:rFonts w:ascii="Arial" w:eastAsia="Times New Roman" w:hAnsi="Arial" w:cs="Arial"/>
+                <w:color w:val="000000" w:themeColor="text1"/>
+                <w:sz w:val="24"/>
+                <w:szCs w:val="24"/>
+              </w:rPr>
+            </w:pPr>
+          </w:p>
+        </w:tc>
+        <w:tc>
+          <w:tcPr>
+            <w:tcW w:w="2485" w:type="dxa"/>
+          </w:tcPr>
+          <w:p>
+            <w:pPr>
+              <w:spacing w:line="285" w:lineRule="atLeast"/>
+              <w:rPr>
+                <w:rFonts w:ascii="Arial" w:eastAsia="Times New Roman" w:hAnsi="Arial" w:cs="Arial"/>
+                <w:color w:val="000000" w:themeColor="text1"/>
+                <w:sz w:val="24"/>
+                <w:szCs w:val="24"/>
+              </w:rPr>
+            </w:pPr>
+          </w:p>
+        </w:tc>
+      </w:tr>
+      <w:tr>
+        <w:tc>
+          <w:tcPr>
+            <w:tcW w:w="1940" w:type="dxa"/>
+          </w:tcPr>
+          <w:p>
+            <w:pPr>
+              <w:rPr>
+                <w:rFonts w:ascii="Arial" w:hAnsi="Arial" w:cs="Arial"/>
+                <w:color w:val="000000" w:themeColor="text1"/>
+                <w:sz w:val="24"/>
+                <w:szCs w:val="24"/>
+              </w:rPr>
+            </w:pPr>
+            <w:r>
+              <w:rPr>
+                <w:rFonts w:ascii="Arial" w:hAnsi="Arial" w:cs="Arial"/>
+                <w:color w:val="000000" w:themeColor="text1"/>
+                <w:sz w:val="24"/>
+                <w:szCs w:val="24"/>
+              </w:rPr>
+              <w:t>Xóa người dùng</w:t>
+            </w:r>
+          </w:p>
+        </w:tc>
+        <w:tc>
+          <w:tcPr>
+            <w:tcW w:w="777" w:type="dxa"/>
+          </w:tcPr>
+          <w:p>
+            <w:pPr>
+              <w:rPr>
+                <w:rFonts w:ascii="Arial" w:hAnsi="Arial" w:cs="Arial"/>
+                <w:color w:val="000000" w:themeColor="text1"/>
+                <w:sz w:val="24"/>
+                <w:szCs w:val="24"/>
+              </w:rPr>
+            </w:pPr>
+            <w:r>
+              <w:rPr>
+                <w:rFonts w:ascii="Arial" w:hAnsi="Arial" w:cs="Arial"/>
+                <w:color w:val="000000" w:themeColor="text1"/>
+                <w:sz w:val="24"/>
+                <w:szCs w:val="24"/>
+              </w:rPr>
+              <w:t>Delete</w:t>
+            </w:r>
+          </w:p>
+        </w:tc>
+        <w:tc>
+          <w:tcPr>
+            <w:tcW w:w="3656" w:type="dxa"/>
+          </w:tcPr>
+          <w:p>
+            <w:pPr>
+              <w:spacing w:line="285" w:lineRule="atLeast"/>
+              <w:rPr>
+                <w:rFonts w:ascii="Arial" w:hAnsi="Arial" w:cs="Arial"/>
+                <w:color w:val="000000" w:themeColor="text1"/>
+                <w:sz w:val="24"/>
+                <w:szCs w:val="24"/>
+                <w:shd w:val="clear" w:color="auto" w:fill="FFFFFF"/>
+              </w:rPr>
+            </w:pPr>
+            <w:r>
+              <w:rPr>
+                <w:rFonts w:ascii="Arial" w:hAnsi="Arial" w:cs="Arial"/>
+                <w:color w:val="000000" w:themeColor="text1"/>
+                <w:sz w:val="24"/>
+                <w:szCs w:val="24"/>
+                <w:shd w:val="clear" w:color="auto" w:fill="FFFFFF"/>
+              </w:rPr>
+              <w:t>/api/users/:id</w:t>
+            </w:r>
+          </w:p>
+        </w:tc>
+        <w:tc>
+          <w:tcPr>
+            <w:tcW w:w="2178" w:type="dxa"/>
+          </w:tcPr>
           <w:p>
             <w:pPr>
               <w:spacing w:line="285" w:lineRule="atLeast"/>

</xml_diff>

<commit_message>
fix partner bank api
</commit_message>
<xml_diff>
--- a/api.docx
+++ b/api.docx
@@ -4,6 +4,7 @@
   <w:body>
     <w:p>
       <w:pPr>
+        <w:shd w:val="clear" w:color="auto" w:fill="FFFFFF" w:themeFill="background1"/>
         <w:rPr>
           <w:rFonts w:ascii="Arial" w:hAnsi="Arial" w:cs="Arial"/>
           <w:color w:val="000000" w:themeColor="text1"/>
@@ -23,6 +24,7 @@
     </w:p>
     <w:p>
       <w:pPr>
+        <w:shd w:val="clear" w:color="auto" w:fill="FFFFFF" w:themeFill="background1"/>
         <w:rPr>
           <w:rFonts w:ascii="Arial" w:hAnsi="Arial" w:cs="Arial"/>
           <w:color w:val="000000" w:themeColor="text1"/>
@@ -63,6 +65,7 @@
           </w:tcPr>
           <w:p>
             <w:pPr>
+              <w:shd w:val="clear" w:color="auto" w:fill="FFFFFF" w:themeFill="background1"/>
               <w:rPr>
                 <w:rFonts w:ascii="Arial" w:hAnsi="Arial" w:cs="Arial"/>
                 <w:color w:val="000000" w:themeColor="text1"/>
@@ -88,6 +91,7 @@
           </w:tcPr>
           <w:p>
             <w:pPr>
+              <w:shd w:val="clear" w:color="auto" w:fill="FFFFFF" w:themeFill="background1"/>
               <w:rPr>
                 <w:rFonts w:ascii="Arial" w:hAnsi="Arial" w:cs="Arial"/>
                 <w:color w:val="000000" w:themeColor="text1"/>
@@ -113,6 +117,7 @@
           </w:tcPr>
           <w:p>
             <w:pPr>
+              <w:shd w:val="clear" w:color="auto" w:fill="FFFFFF" w:themeFill="background1"/>
               <w:rPr>
                 <w:rFonts w:ascii="Arial" w:hAnsi="Arial" w:cs="Arial"/>
                 <w:color w:val="000000" w:themeColor="text1"/>
@@ -138,6 +143,7 @@
           </w:tcPr>
           <w:p>
             <w:pPr>
+              <w:shd w:val="clear" w:color="auto" w:fill="FFFFFF" w:themeFill="background1"/>
               <w:rPr>
                 <w:rFonts w:ascii="Arial" w:hAnsi="Arial" w:cs="Arial"/>
                 <w:color w:val="000000" w:themeColor="text1"/>
@@ -163,6 +169,7 @@
           </w:tcPr>
           <w:p>
             <w:pPr>
+              <w:shd w:val="clear" w:color="auto" w:fill="FFFFFF" w:themeFill="background1"/>
               <w:rPr>
                 <w:rFonts w:ascii="Arial" w:hAnsi="Arial" w:cs="Arial"/>
                 <w:color w:val="000000" w:themeColor="text1"/>
@@ -189,6 +196,7 @@
           </w:tcPr>
           <w:p>
             <w:pPr>
+              <w:shd w:val="clear" w:color="auto" w:fill="FFFFFF" w:themeFill="background1"/>
               <w:rPr>
                 <w:rFonts w:ascii="Arial" w:hAnsi="Arial" w:cs="Arial"/>
                 <w:color w:val="000000" w:themeColor="text1"/>
@@ -213,6 +221,7 @@
           </w:tcPr>
           <w:p>
             <w:pPr>
+              <w:shd w:val="clear" w:color="auto" w:fill="FFFFFF" w:themeFill="background1"/>
               <w:rPr>
                 <w:rFonts w:ascii="Arial" w:hAnsi="Arial" w:cs="Arial"/>
                 <w:color w:val="000000" w:themeColor="text1"/>
@@ -237,6 +246,7 @@
           </w:tcPr>
           <w:p>
             <w:pPr>
+              <w:shd w:val="clear" w:color="auto" w:fill="FFFFFF" w:themeFill="background1"/>
               <w:rPr>
                 <w:rFonts w:ascii="Arial" w:hAnsi="Arial" w:cs="Arial"/>
                 <w:color w:val="000000" w:themeColor="text1"/>
@@ -261,6 +271,7 @@
           </w:tcPr>
           <w:p>
             <w:pPr>
+              <w:shd w:val="clear" w:color="auto" w:fill="FFFFFF" w:themeFill="background1"/>
               <w:rPr>
                 <w:rFonts w:ascii="Arial" w:hAnsi="Arial" w:cs="Arial"/>
                 <w:color w:val="000000" w:themeColor="text1"/>
@@ -280,6 +291,7 @@
           </w:p>
           <w:p>
             <w:pPr>
+              <w:shd w:val="clear" w:color="auto" w:fill="FFFFFF" w:themeFill="background1"/>
               <w:rPr>
                 <w:rFonts w:ascii="Arial" w:hAnsi="Arial" w:cs="Arial"/>
                 <w:color w:val="000000" w:themeColor="text1"/>
@@ -304,6 +316,7 @@
           </w:tcPr>
           <w:p>
             <w:pPr>
+              <w:shd w:val="clear" w:color="auto" w:fill="FFFFFF" w:themeFill="background1"/>
               <w:rPr>
                 <w:rFonts w:ascii="Arial" w:hAnsi="Arial" w:cs="Arial"/>
                 <w:color w:val="000000" w:themeColor="text1"/>
@@ -323,6 +336,7 @@
           </w:p>
           <w:p>
             <w:pPr>
+              <w:shd w:val="clear" w:color="auto" w:fill="FFFFFF" w:themeFill="background1"/>
               <w:rPr>
                 <w:rFonts w:ascii="Arial" w:hAnsi="Arial" w:cs="Arial"/>
                 <w:color w:val="000000" w:themeColor="text1"/>
@@ -349,6 +363,7 @@
           </w:tcPr>
           <w:p>
             <w:pPr>
+              <w:shd w:val="clear" w:color="auto" w:fill="FFFFFF" w:themeFill="background1"/>
               <w:rPr>
                 <w:rFonts w:ascii="Arial" w:hAnsi="Arial" w:cs="Arial"/>
                 <w:color w:val="000000" w:themeColor="text1"/>
@@ -373,6 +388,7 @@
           </w:tcPr>
           <w:p>
             <w:pPr>
+              <w:shd w:val="clear" w:color="auto" w:fill="FFFFFF" w:themeFill="background1"/>
               <w:rPr>
                 <w:rFonts w:ascii="Arial" w:hAnsi="Arial" w:cs="Arial"/>
                 <w:color w:val="000000" w:themeColor="text1"/>
@@ -397,6 +413,7 @@
           </w:tcPr>
           <w:p>
             <w:pPr>
+              <w:shd w:val="clear" w:color="auto" w:fill="FFFFFF" w:themeFill="background1"/>
               <w:rPr>
                 <w:rFonts w:ascii="Arial" w:hAnsi="Arial" w:cs="Arial"/>
                 <w:color w:val="000000" w:themeColor="text1"/>
@@ -430,6 +447,7 @@
           </w:tcPr>
           <w:p>
             <w:pPr>
+              <w:shd w:val="clear" w:color="auto" w:fill="FFFFFF" w:themeFill="background1"/>
               <w:rPr>
                 <w:rFonts w:ascii="Arial" w:hAnsi="Arial" w:cs="Arial"/>
                 <w:color w:val="000000" w:themeColor="text1"/>
@@ -449,6 +467,7 @@
           </w:p>
           <w:p>
             <w:pPr>
+              <w:shd w:val="clear" w:color="auto" w:fill="FFFFFF" w:themeFill="background1"/>
               <w:rPr>
                 <w:rFonts w:ascii="Arial" w:hAnsi="Arial" w:cs="Arial"/>
                 <w:color w:val="000000" w:themeColor="text1"/>
@@ -468,6 +487,7 @@
           </w:p>
           <w:p>
             <w:pPr>
+              <w:shd w:val="clear" w:color="auto" w:fill="FFFFFF" w:themeFill="background1"/>
               <w:rPr>
                 <w:rFonts w:ascii="Arial" w:hAnsi="Arial" w:cs="Arial"/>
                 <w:color w:val="000000" w:themeColor="text1"/>
@@ -487,6 +507,7 @@
           </w:p>
           <w:p>
             <w:pPr>
+              <w:shd w:val="clear" w:color="auto" w:fill="FFFFFF" w:themeFill="background1"/>
               <w:rPr>
                 <w:rFonts w:ascii="Arial" w:hAnsi="Arial" w:cs="Arial"/>
                 <w:color w:val="000000" w:themeColor="text1"/>
@@ -506,6 +527,7 @@
           </w:p>
           <w:p>
             <w:pPr>
+              <w:shd w:val="clear" w:color="auto" w:fill="FFFFFF" w:themeFill="background1"/>
               <w:rPr>
                 <w:rFonts w:ascii="Arial" w:hAnsi="Arial" w:cs="Arial"/>
                 <w:color w:val="000000" w:themeColor="text1"/>
@@ -525,6 +547,7 @@
           </w:p>
           <w:p>
             <w:pPr>
+              <w:shd w:val="clear" w:color="auto" w:fill="FFFFFF" w:themeFill="background1"/>
               <w:rPr>
                 <w:rFonts w:ascii="Arial" w:hAnsi="Arial" w:cs="Arial"/>
                 <w:color w:val="000000" w:themeColor="text1"/>
@@ -549,6 +572,7 @@
           </w:tcPr>
           <w:p>
             <w:pPr>
+              <w:shd w:val="clear" w:color="auto" w:fill="FFFFFF" w:themeFill="background1"/>
               <w:rPr>
                 <w:rFonts w:ascii="Arial" w:hAnsi="Arial" w:cs="Arial"/>
                 <w:color w:val="000000" w:themeColor="text1"/>
@@ -566,6 +590,7 @@
           </w:tcPr>
           <w:p>
             <w:pPr>
+              <w:shd w:val="clear" w:color="auto" w:fill="FFFFFF" w:themeFill="background1"/>
               <w:rPr>
                 <w:rFonts w:ascii="Arial" w:hAnsi="Arial" w:cs="Arial"/>
                 <w:color w:val="000000" w:themeColor="text1"/>
@@ -590,6 +615,7 @@
           </w:tcPr>
           <w:p>
             <w:pPr>
+              <w:shd w:val="clear" w:color="auto" w:fill="FFFFFF" w:themeFill="background1"/>
               <w:rPr>
                 <w:rFonts w:ascii="Arial" w:hAnsi="Arial" w:cs="Arial"/>
                 <w:color w:val="000000" w:themeColor="text1"/>
@@ -614,6 +640,7 @@
           </w:tcPr>
           <w:p>
             <w:pPr>
+              <w:shd w:val="clear" w:color="auto" w:fill="FFFFFF" w:themeFill="background1"/>
               <w:rPr>
                 <w:rFonts w:ascii="Arial" w:hAnsi="Arial" w:cs="Arial"/>
                 <w:color w:val="000000" w:themeColor="text1"/>
@@ -639,6 +666,7 @@
           </w:tcPr>
           <w:p>
             <w:pPr>
+              <w:shd w:val="clear" w:color="auto" w:fill="FFFFFF" w:themeFill="background1"/>
               <w:rPr>
                 <w:rFonts w:ascii="Arial" w:hAnsi="Arial" w:cs="Arial"/>
                 <w:color w:val="000000" w:themeColor="text1"/>
@@ -658,6 +686,7 @@
           </w:p>
           <w:p>
             <w:pPr>
+              <w:shd w:val="clear" w:color="auto" w:fill="FFFFFF" w:themeFill="background1"/>
               <w:rPr>
                 <w:rFonts w:ascii="Arial" w:hAnsi="Arial" w:cs="Arial"/>
                 <w:color w:val="000000" w:themeColor="text1"/>
@@ -682,6 +711,7 @@
           </w:tcPr>
           <w:p>
             <w:pPr>
+              <w:shd w:val="clear" w:color="auto" w:fill="FFFFFF" w:themeFill="background1"/>
               <w:rPr>
                 <w:rFonts w:ascii="Arial" w:hAnsi="Arial" w:cs="Arial"/>
                 <w:color w:val="000000" w:themeColor="text1"/>
@@ -699,6 +729,7 @@
           </w:tcPr>
           <w:p>
             <w:pPr>
+              <w:shd w:val="clear" w:color="auto" w:fill="FFFFFF" w:themeFill="background1"/>
               <w:rPr>
                 <w:rFonts w:ascii="Arial" w:hAnsi="Arial" w:cs="Arial"/>
                 <w:color w:val="000000" w:themeColor="text1"/>
@@ -723,6 +754,7 @@
           </w:tcPr>
           <w:p>
             <w:pPr>
+              <w:shd w:val="clear" w:color="auto" w:fill="FFFFFF" w:themeFill="background1"/>
               <w:rPr>
                 <w:rFonts w:ascii="Arial" w:hAnsi="Arial" w:cs="Arial"/>
                 <w:color w:val="000000" w:themeColor="text1"/>
@@ -747,6 +779,7 @@
           </w:tcPr>
           <w:p>
             <w:pPr>
+              <w:shd w:val="clear" w:color="auto" w:fill="FFFFFF" w:themeFill="background1"/>
               <w:rPr>
                 <w:rFonts w:ascii="Arial" w:hAnsi="Arial" w:cs="Arial"/>
                 <w:color w:val="000000" w:themeColor="text1"/>
@@ -773,6 +806,7 @@
           </w:tcPr>
           <w:p>
             <w:pPr>
+              <w:shd w:val="clear" w:color="auto" w:fill="FFFFFF" w:themeFill="background1"/>
               <w:rPr>
                 <w:rFonts w:ascii="Arial" w:hAnsi="Arial" w:cs="Arial"/>
                 <w:color w:val="000000" w:themeColor="text1"/>
@@ -792,6 +826,7 @@
           </w:p>
           <w:p>
             <w:pPr>
+              <w:shd w:val="clear" w:color="auto" w:fill="FFFFFF" w:themeFill="background1"/>
               <w:rPr>
                 <w:rFonts w:ascii="Arial" w:hAnsi="Arial" w:cs="Arial"/>
                 <w:color w:val="000000" w:themeColor="text1"/>
@@ -816,6 +851,7 @@
           </w:tcPr>
           <w:p>
             <w:pPr>
+              <w:shd w:val="clear" w:color="auto" w:fill="FFFFFF" w:themeFill="background1"/>
               <w:rPr>
                 <w:rFonts w:ascii="Arial" w:hAnsi="Arial" w:cs="Arial"/>
                 <w:color w:val="000000" w:themeColor="text1"/>
@@ -833,6 +869,7 @@
           </w:tcPr>
           <w:p>
             <w:pPr>
+              <w:shd w:val="clear" w:color="auto" w:fill="FFFFFF" w:themeFill="background1"/>
               <w:rPr>
                 <w:rFonts w:ascii="Arial" w:hAnsi="Arial" w:cs="Arial"/>
                 <w:color w:val="000000" w:themeColor="text1"/>
@@ -857,6 +894,7 @@
           </w:tcPr>
           <w:p>
             <w:pPr>
+              <w:shd w:val="clear" w:color="auto" w:fill="FFFFFF" w:themeFill="background1"/>
               <w:rPr>
                 <w:rFonts w:ascii="Arial" w:hAnsi="Arial" w:cs="Arial"/>
                 <w:color w:val="000000" w:themeColor="text1"/>
@@ -881,6 +919,7 @@
           </w:tcPr>
           <w:p>
             <w:pPr>
+              <w:shd w:val="clear" w:color="auto" w:fill="FFFFFF" w:themeFill="background1"/>
               <w:rPr>
                 <w:rFonts w:ascii="Arial" w:hAnsi="Arial" w:cs="Arial"/>
                 <w:color w:val="000000" w:themeColor="text1"/>
@@ -906,6 +945,7 @@
           </w:tcPr>
           <w:p>
             <w:pPr>
+              <w:shd w:val="clear" w:color="auto" w:fill="FFFFFF" w:themeFill="background1"/>
               <w:spacing w:line="285" w:lineRule="atLeast"/>
               <w:rPr>
                 <w:rFonts w:ascii="Arial" w:eastAsia="Times New Roman" w:hAnsi="Arial" w:cs="Arial"/>
@@ -926,6 +966,7 @@
           </w:p>
           <w:p>
             <w:pPr>
+              <w:shd w:val="clear" w:color="auto" w:fill="FFFFFF" w:themeFill="background1"/>
               <w:spacing w:line="285" w:lineRule="atLeast"/>
               <w:rPr>
                 <w:rFonts w:ascii="Arial" w:hAnsi="Arial" w:cs="Arial"/>
@@ -951,6 +992,7 @@
           </w:tcPr>
           <w:p>
             <w:pPr>
+              <w:shd w:val="clear" w:color="auto" w:fill="FFFFFF" w:themeFill="background1"/>
               <w:spacing w:line="285" w:lineRule="atLeast"/>
               <w:rPr>
                 <w:rFonts w:ascii="Arial" w:eastAsia="Times New Roman" w:hAnsi="Arial" w:cs="Arial"/>
@@ -971,6 +1013,7 @@
           </w:p>
           <w:p>
             <w:pPr>
+              <w:shd w:val="clear" w:color="auto" w:fill="FFFFFF" w:themeFill="background1"/>
               <w:rPr>
                 <w:rFonts w:ascii="Arial" w:hAnsi="Arial" w:cs="Arial"/>
                 <w:color w:val="000000" w:themeColor="text1"/>
@@ -988,6 +1031,7 @@
           </w:tcPr>
           <w:p>
             <w:pPr>
+              <w:shd w:val="clear" w:color="auto" w:fill="FFFFFF" w:themeFill="background1"/>
               <w:rPr>
                 <w:rFonts w:ascii="Arial" w:hAnsi="Arial" w:cs="Arial"/>
                 <w:color w:val="000000" w:themeColor="text1"/>
@@ -1012,6 +1056,7 @@
           </w:tcPr>
           <w:p>
             <w:pPr>
+              <w:shd w:val="clear" w:color="auto" w:fill="FFFFFF" w:themeFill="background1"/>
               <w:rPr>
                 <w:rFonts w:ascii="Arial" w:hAnsi="Arial" w:cs="Arial"/>
                 <w:color w:val="000000" w:themeColor="text1"/>
@@ -1036,31 +1081,23 @@
           </w:tcPr>
           <w:p>
             <w:pPr>
-              <w:spacing w:line="285" w:lineRule="atLeast"/>
-              <w:rPr>
-                <w:rFonts w:ascii="Arial" w:eastAsia="Times New Roman" w:hAnsi="Arial" w:cs="Arial"/>
-                <w:color w:val="000000" w:themeColor="text1"/>
-                <w:sz w:val="24"/>
-                <w:szCs w:val="24"/>
-              </w:rPr>
-            </w:pPr>
-            <w:r>
-              <w:rPr>
-                <w:rFonts w:ascii="Arial" w:eastAsia="Times New Roman" w:hAnsi="Arial" w:cs="Arial"/>
-                <w:color w:val="000000" w:themeColor="text1"/>
-                <w:sz w:val="24"/>
-                <w:szCs w:val="24"/>
-              </w:rPr>
-              <w:t>/api/money</w:t>
-            </w:r>
-            <w:r>
-              <w:rPr>
-                <w:rFonts w:ascii="Arial" w:eastAsia="Times New Roman" w:hAnsi="Arial" w:cs="Arial"/>
-                <w:color w:val="000000" w:themeColor="text1"/>
-                <w:sz w:val="24"/>
-                <w:szCs w:val="24"/>
-              </w:rPr>
-              <w:t>/transferLocal</w:t>
+              <w:shd w:val="clear" w:color="auto" w:fill="FFFFFF" w:themeFill="background1"/>
+              <w:spacing w:line="285" w:lineRule="atLeast"/>
+              <w:rPr>
+                <w:rFonts w:ascii="Arial" w:eastAsia="Times New Roman" w:hAnsi="Arial" w:cs="Arial"/>
+                <w:color w:val="000000" w:themeColor="text1"/>
+                <w:sz w:val="24"/>
+                <w:szCs w:val="24"/>
+              </w:rPr>
+            </w:pPr>
+            <w:r>
+              <w:rPr>
+                <w:rFonts w:ascii="Arial" w:eastAsia="Times New Roman" w:hAnsi="Arial" w:cs="Arial"/>
+                <w:color w:val="000000" w:themeColor="text1"/>
+                <w:sz w:val="24"/>
+                <w:szCs w:val="24"/>
+              </w:rPr>
+              <w:t>/api/money/transferLocal</w:t>
             </w:r>
           </w:p>
         </w:tc>
@@ -1070,6 +1107,7 @@
           </w:tcPr>
           <w:p>
             <w:pPr>
+              <w:shd w:val="clear" w:color="auto" w:fill="FFFFFF" w:themeFill="background1"/>
               <w:spacing w:line="285" w:lineRule="atLeast"/>
               <w:rPr>
                 <w:rFonts w:ascii="Arial" w:eastAsia="Times New Roman" w:hAnsi="Arial" w:cs="Arial"/>
@@ -1090,6 +1128,7 @@
           </w:p>
           <w:p>
             <w:pPr>
+              <w:shd w:val="clear" w:color="auto" w:fill="FFFFFF" w:themeFill="background1"/>
               <w:spacing w:line="285" w:lineRule="atLeast"/>
               <w:rPr>
                 <w:rFonts w:ascii="Arial" w:eastAsia="Times New Roman" w:hAnsi="Arial" w:cs="Arial"/>
@@ -1110,26 +1149,39 @@
           </w:p>
           <w:p>
             <w:pPr>
-              <w:spacing w:line="285" w:lineRule="atLeast"/>
-              <w:rPr>
-                <w:rFonts w:ascii="Arial" w:eastAsia="Times New Roman" w:hAnsi="Arial" w:cs="Arial"/>
-                <w:color w:val="000000" w:themeColor="text1"/>
-                <w:sz w:val="24"/>
-                <w:szCs w:val="24"/>
-              </w:rPr>
-            </w:pPr>
-            <w:r>
-              <w:rPr>
-                <w:rFonts w:ascii="Arial" w:eastAsia="Times New Roman" w:hAnsi="Arial" w:cs="Arial"/>
-                <w:color w:val="000000" w:themeColor="text1"/>
-                <w:sz w:val="24"/>
-                <w:szCs w:val="24"/>
-              </w:rPr>
-              <w:t>to: username</w:t>
-            </w:r>
-          </w:p>
-          <w:p>
-            <w:pPr>
+              <w:shd w:val="clear" w:color="auto" w:fill="FFFFFF" w:themeFill="background1"/>
+              <w:spacing w:line="285" w:lineRule="atLeast"/>
+              <w:rPr>
+                <w:rFonts w:ascii="Arial" w:eastAsia="Times New Roman" w:hAnsi="Arial" w:cs="Arial"/>
+                <w:color w:val="000000" w:themeColor="text1"/>
+                <w:sz w:val="24"/>
+                <w:szCs w:val="24"/>
+              </w:rPr>
+            </w:pPr>
+            <w:proofErr w:type="gramStart"/>
+            <w:r>
+              <w:rPr>
+                <w:rFonts w:ascii="Arial" w:eastAsia="Times New Roman" w:hAnsi="Arial" w:cs="Arial"/>
+                <w:color w:val="000000" w:themeColor="text1"/>
+                <w:sz w:val="24"/>
+                <w:szCs w:val="24"/>
+              </w:rPr>
+              <w:t>to:</w:t>
+            </w:r>
+            <w:proofErr w:type="gramEnd"/>
+            <w:r>
+              <w:rPr>
+                <w:rFonts w:ascii="Arial" w:eastAsia="Times New Roman" w:hAnsi="Arial" w:cs="Arial"/>
+                <w:color w:val="000000" w:themeColor="text1"/>
+                <w:sz w:val="24"/>
+                <w:szCs w:val="24"/>
+              </w:rPr>
+              <w:t> username</w:t>
+            </w:r>
+          </w:p>
+          <w:p>
+            <w:pPr>
+              <w:shd w:val="clear" w:color="auto" w:fill="FFFFFF" w:themeFill="background1"/>
               <w:spacing w:line="285" w:lineRule="atLeast"/>
               <w:rPr>
                 <w:rFonts w:ascii="Arial" w:eastAsia="Times New Roman" w:hAnsi="Arial" w:cs="Arial"/>
@@ -1150,6 +1202,7 @@
           </w:p>
           <w:p>
             <w:pPr>
+              <w:shd w:val="clear" w:color="auto" w:fill="FFFFFF" w:themeFill="background1"/>
               <w:spacing w:line="285" w:lineRule="atLeast"/>
               <w:rPr>
                 <w:rFonts w:ascii="Arial" w:eastAsia="Times New Roman" w:hAnsi="Arial" w:cs="Arial"/>
@@ -1170,62 +1223,28 @@
           </w:p>
           <w:p>
             <w:pPr>
-              <w:spacing w:line="285" w:lineRule="atLeast"/>
-              <w:rPr>
-                <w:rFonts w:ascii="Arial" w:eastAsia="Times New Roman" w:hAnsi="Arial" w:cs="Arial"/>
-                <w:color w:val="000000" w:themeColor="text1"/>
-                <w:sz w:val="24"/>
-                <w:szCs w:val="24"/>
-              </w:rPr>
-            </w:pPr>
-            <w:r>
-              <w:rPr>
-                <w:rFonts w:ascii="Arial" w:eastAsia="Times New Roman" w:hAnsi="Arial" w:cs="Arial"/>
-                <w:color w:val="000000" w:themeColor="text1"/>
-                <w:sz w:val="24"/>
-                <w:szCs w:val="24"/>
-              </w:rPr>
-              <w:t>paidBy: 1 </w:t>
-            </w:r>
-            <w:r>
-              <w:rPr>
-                <w:rFonts w:ascii="Arial" w:eastAsia="Times New Roman" w:hAnsi="Arial" w:cs="Arial"/>
-                <w:color w:val="000000" w:themeColor="text1"/>
-                <w:sz w:val="24"/>
-                <w:szCs w:val="24"/>
-              </w:rPr>
-              <w:t>-</w:t>
-            </w:r>
-            <w:r>
-              <w:rPr>
-                <w:rFonts w:ascii="Arial" w:eastAsia="Times New Roman" w:hAnsi="Arial" w:cs="Arial"/>
-                <w:color w:val="000000" w:themeColor="text1"/>
-                <w:sz w:val="24"/>
-                <w:szCs w:val="24"/>
-              </w:rPr>
-              <w:t>&gt;</w:t>
-            </w:r>
-            <w:r>
-              <w:rPr>
-                <w:rFonts w:ascii="Arial" w:eastAsia="Times New Roman" w:hAnsi="Arial" w:cs="Arial"/>
-                <w:color w:val="000000" w:themeColor="text1"/>
-                <w:sz w:val="24"/>
-                <w:szCs w:val="24"/>
-              </w:rPr>
-              <w:t xml:space="preserve"> </w:t>
-            </w:r>
-            <w:r>
-              <w:rPr>
-                <w:rFonts w:ascii="Arial" w:eastAsia="Times New Roman" w:hAnsi="Arial" w:cs="Arial"/>
-                <w:color w:val="000000" w:themeColor="text1"/>
-                <w:sz w:val="24"/>
-                <w:szCs w:val="24"/>
-              </w:rPr>
-              <w:t>sender</w:t>
-            </w:r>
-          </w:p>
-          <w:p>
-            <w:pPr>
+              <w:shd w:val="clear" w:color="auto" w:fill="FFFFFF" w:themeFill="background1"/>
+              <w:spacing w:line="285" w:lineRule="atLeast"/>
+              <w:rPr>
+                <w:rFonts w:ascii="Arial" w:eastAsia="Times New Roman" w:hAnsi="Arial" w:cs="Arial"/>
+                <w:color w:val="000000" w:themeColor="text1"/>
+                <w:sz w:val="24"/>
+                <w:szCs w:val="24"/>
+              </w:rPr>
+            </w:pPr>
+            <w:r>
+              <w:rPr>
+                <w:rFonts w:ascii="Arial" w:eastAsia="Times New Roman" w:hAnsi="Arial" w:cs="Arial"/>
+                <w:color w:val="000000" w:themeColor="text1"/>
+                <w:sz w:val="24"/>
+                <w:szCs w:val="24"/>
+              </w:rPr>
+              <w:t>paidBy: 1 -&gt; sender</w:t>
+            </w:r>
+          </w:p>
+          <w:p>
+            <w:pPr>
+              <w:shd w:val="clear" w:color="auto" w:fill="FFFFFF" w:themeFill="background1"/>
               <w:spacing w:line="285" w:lineRule="atLeast"/>
               <w:rPr>
                 <w:rFonts w:ascii="Arial" w:eastAsia="Times New Roman" w:hAnsi="Arial" w:cs="Arial"/>
@@ -1246,6 +1265,7 @@
           </w:p>
           <w:p>
             <w:pPr>
+              <w:shd w:val="clear" w:color="auto" w:fill="FFFFFF" w:themeFill="background1"/>
               <w:rPr>
                 <w:rFonts w:ascii="Arial" w:hAnsi="Arial" w:cs="Arial"/>
                 <w:color w:val="000000" w:themeColor="text1"/>
@@ -1261,6 +1281,7 @@
           </w:tcPr>
           <w:p>
             <w:pPr>
+              <w:shd w:val="clear" w:color="auto" w:fill="FFFFFF" w:themeFill="background1"/>
               <w:rPr>
                 <w:rFonts w:ascii="Arial" w:hAnsi="Arial" w:cs="Arial"/>
                 <w:color w:val="000000" w:themeColor="text1"/>
@@ -1278,6 +1299,7 @@
           </w:tcPr>
           <w:p>
             <w:pPr>
+              <w:shd w:val="clear" w:color="auto" w:fill="FFFFFF" w:themeFill="background1"/>
               <w:rPr>
                 <w:rFonts w:ascii="Arial" w:hAnsi="Arial" w:cs="Arial"/>
                 <w:color w:val="000000" w:themeColor="text1"/>
@@ -1302,6 +1324,7 @@
           </w:tcPr>
           <w:p>
             <w:pPr>
+              <w:shd w:val="clear" w:color="auto" w:fill="FFFFFF" w:themeFill="background1"/>
               <w:rPr>
                 <w:rFonts w:ascii="Arial" w:hAnsi="Arial" w:cs="Arial"/>
                 <w:color w:val="000000" w:themeColor="text1"/>
@@ -1326,6 +1349,7 @@
           </w:tcPr>
           <w:p>
             <w:pPr>
+              <w:shd w:val="clear" w:color="auto" w:fill="FFFFFF" w:themeFill="background1"/>
               <w:spacing w:line="285" w:lineRule="atLeast"/>
               <w:rPr>
                 <w:rFonts w:ascii="Arial" w:eastAsia="Times New Roman" w:hAnsi="Arial" w:cs="Arial"/>
@@ -1350,8 +1374,19 @@
                 <w:sz w:val="24"/>
                 <w:szCs w:val="24"/>
               </w:rPr>
-              <w:t>/history/:username</w:t>
-            </w:r>
+              <w:t>/history</w:t>
+            </w:r>
+            <w:proofErr w:type="gramStart"/>
+            <w:r>
+              <w:rPr>
+                <w:rFonts w:ascii="Arial" w:eastAsia="Times New Roman" w:hAnsi="Arial" w:cs="Arial"/>
+                <w:color w:val="000000" w:themeColor="text1"/>
+                <w:sz w:val="24"/>
+                <w:szCs w:val="24"/>
+              </w:rPr>
+              <w:t>/:username</w:t>
+            </w:r>
+            <w:proofErr w:type="gramEnd"/>
           </w:p>
         </w:tc>
         <w:tc>
@@ -1360,6 +1395,7 @@
           </w:tcPr>
           <w:p>
             <w:pPr>
+              <w:shd w:val="clear" w:color="auto" w:fill="FFFFFF" w:themeFill="background1"/>
               <w:rPr>
                 <w:rFonts w:ascii="Arial" w:hAnsi="Arial" w:cs="Arial"/>
                 <w:color w:val="000000" w:themeColor="text1"/>
@@ -1375,35 +1411,28 @@
           </w:tcPr>
           <w:p>
             <w:pPr>
-              <w:spacing w:line="285" w:lineRule="atLeast"/>
-              <w:rPr>
-                <w:rFonts w:ascii="Arial" w:eastAsia="Times New Roman" w:hAnsi="Arial" w:cs="Arial"/>
-                <w:color w:val="000000" w:themeColor="text1"/>
-                <w:sz w:val="24"/>
-                <w:szCs w:val="24"/>
-              </w:rPr>
-            </w:pPr>
-            <w:r>
-              <w:rPr>
-                <w:rFonts w:ascii="Arial" w:eastAsia="Times New Roman" w:hAnsi="Arial" w:cs="Arial"/>
-                <w:color w:val="000000" w:themeColor="text1"/>
-                <w:sz w:val="24"/>
-                <w:szCs w:val="24"/>
-              </w:rPr>
-              <w:t>username</w:t>
-            </w:r>
-            <w:r>
-              <w:rPr>
-                <w:rFonts w:ascii="Arial" w:eastAsia="Times New Roman" w:hAnsi="Arial" w:cs="Arial"/>
-                <w:color w:val="000000" w:themeColor="text1"/>
-                <w:sz w:val="24"/>
-                <w:szCs w:val="24"/>
-              </w:rPr>
-              <w:t xml:space="preserve"> </w:t>
-            </w:r>
-          </w:p>
-          <w:p>
-            <w:pPr>
+              <w:shd w:val="clear" w:color="auto" w:fill="FFFFFF" w:themeFill="background1"/>
+              <w:spacing w:line="285" w:lineRule="atLeast"/>
+              <w:rPr>
+                <w:rFonts w:ascii="Arial" w:eastAsia="Times New Roman" w:hAnsi="Arial" w:cs="Arial"/>
+                <w:color w:val="000000" w:themeColor="text1"/>
+                <w:sz w:val="24"/>
+                <w:szCs w:val="24"/>
+              </w:rPr>
+            </w:pPr>
+            <w:r>
+              <w:rPr>
+                <w:rFonts w:ascii="Arial" w:eastAsia="Times New Roman" w:hAnsi="Arial" w:cs="Arial"/>
+                <w:color w:val="000000" w:themeColor="text1"/>
+                <w:sz w:val="24"/>
+                <w:szCs w:val="24"/>
+              </w:rPr>
+              <w:t xml:space="preserve">username </w:t>
+            </w:r>
+          </w:p>
+          <w:p>
+            <w:pPr>
+              <w:shd w:val="clear" w:color="auto" w:fill="FFFFFF" w:themeFill="background1"/>
               <w:spacing w:line="285" w:lineRule="atLeast"/>
               <w:rPr>
                 <w:rFonts w:ascii="Arial" w:eastAsia="Times New Roman" w:hAnsi="Arial" w:cs="Arial"/>
@@ -1424,6 +1453,7 @@
           </w:p>
           <w:p>
             <w:pPr>
+              <w:shd w:val="clear" w:color="auto" w:fill="FFFFFF" w:themeFill="background1"/>
               <w:spacing w:line="285" w:lineRule="atLeast"/>
               <w:rPr>
                 <w:rFonts w:ascii="Arial" w:eastAsia="Times New Roman" w:hAnsi="Arial" w:cs="Arial"/>
@@ -1444,6 +1474,7 @@
           </w:p>
           <w:p>
             <w:pPr>
+              <w:shd w:val="clear" w:color="auto" w:fill="FFFFFF" w:themeFill="background1"/>
               <w:spacing w:line="285" w:lineRule="atLeast"/>
               <w:rPr>
                 <w:rFonts w:ascii="Arial" w:eastAsia="Times New Roman" w:hAnsi="Arial" w:cs="Arial"/>
@@ -1464,6 +1495,7 @@
           </w:p>
           <w:p>
             <w:pPr>
+              <w:shd w:val="clear" w:color="auto" w:fill="FFFFFF" w:themeFill="background1"/>
               <w:rPr>
                 <w:rFonts w:ascii="Arial" w:hAnsi="Arial" w:cs="Arial"/>
                 <w:color w:val="000000" w:themeColor="text1"/>
@@ -1481,6 +1513,7 @@
           </w:tcPr>
           <w:p>
             <w:pPr>
+              <w:shd w:val="clear" w:color="auto" w:fill="FFFFFF" w:themeFill="background1"/>
               <w:rPr>
                 <w:rFonts w:ascii="Arial" w:hAnsi="Arial" w:cs="Arial"/>
                 <w:color w:val="000000" w:themeColor="text1"/>
@@ -1505,6 +1538,7 @@
           </w:tcPr>
           <w:p>
             <w:pPr>
+              <w:shd w:val="clear" w:color="auto" w:fill="FFFFFF" w:themeFill="background1"/>
               <w:rPr>
                 <w:rFonts w:ascii="Arial" w:hAnsi="Arial" w:cs="Arial"/>
                 <w:color w:val="000000" w:themeColor="text1"/>
@@ -1529,6 +1563,7 @@
           </w:tcPr>
           <w:p>
             <w:pPr>
+              <w:shd w:val="clear" w:color="auto" w:fill="FFFFFF" w:themeFill="background1"/>
               <w:spacing w:line="285" w:lineRule="atLeast"/>
               <w:rPr>
                 <w:rFonts w:ascii="Arial" w:eastAsia="Times New Roman" w:hAnsi="Arial" w:cs="Arial"/>
@@ -1546,6 +1581,7 @@
               </w:rPr>
               <w:t>/api/moneyAccount</w:t>
             </w:r>
+            <w:proofErr w:type="gramStart"/>
             <w:r>
               <w:rPr>
                 <w:rFonts w:ascii="Arial" w:eastAsia="Times New Roman" w:hAnsi="Arial" w:cs="Arial"/>
@@ -1555,6 +1591,7 @@
               </w:rPr>
               <w:t>/:username</w:t>
             </w:r>
+            <w:proofErr w:type="gramEnd"/>
           </w:p>
         </w:tc>
         <w:tc>
@@ -1563,6 +1600,7 @@
           </w:tcPr>
           <w:p>
             <w:pPr>
+              <w:shd w:val="clear" w:color="auto" w:fill="FFFFFF" w:themeFill="background1"/>
               <w:rPr>
                 <w:rFonts w:ascii="Arial" w:hAnsi="Arial" w:cs="Arial"/>
                 <w:color w:val="000000" w:themeColor="text1"/>
@@ -1578,6 +1616,7 @@
           </w:tcPr>
           <w:p>
             <w:pPr>
+              <w:shd w:val="clear" w:color="auto" w:fill="FFFFFF" w:themeFill="background1"/>
               <w:spacing w:line="285" w:lineRule="atLeast"/>
               <w:rPr>
                 <w:rFonts w:ascii="Arial" w:eastAsia="Times New Roman" w:hAnsi="Arial" w:cs="Arial"/>
@@ -1598,6 +1637,7 @@
           </w:p>
           <w:p>
             <w:pPr>
+              <w:shd w:val="clear" w:color="auto" w:fill="FFFFFF" w:themeFill="background1"/>
               <w:spacing w:line="285" w:lineRule="atLeast"/>
               <w:rPr>
                 <w:rFonts w:ascii="Arial" w:eastAsia="Times New Roman" w:hAnsi="Arial" w:cs="Arial"/>
@@ -1618,6 +1658,7 @@
           </w:p>
           <w:p>
             <w:pPr>
+              <w:shd w:val="clear" w:color="auto" w:fill="FFFFFF" w:themeFill="background1"/>
               <w:rPr>
                 <w:rFonts w:ascii="Arial" w:hAnsi="Arial" w:cs="Arial"/>
                 <w:color w:val="000000" w:themeColor="text1"/>
@@ -1635,6 +1676,7 @@
           </w:tcPr>
           <w:p>
             <w:pPr>
+              <w:shd w:val="clear" w:color="auto" w:fill="FFFFFF" w:themeFill="background1"/>
               <w:rPr>
                 <w:rFonts w:ascii="Arial" w:hAnsi="Arial" w:cs="Arial"/>
                 <w:color w:val="000000" w:themeColor="text1"/>
@@ -1659,6 +1701,7 @@
           </w:tcPr>
           <w:p>
             <w:pPr>
+              <w:shd w:val="clear" w:color="auto" w:fill="FFFFFF" w:themeFill="background1"/>
               <w:rPr>
                 <w:rFonts w:ascii="Arial" w:hAnsi="Arial" w:cs="Arial"/>
                 <w:color w:val="000000" w:themeColor="text1"/>
@@ -1674,6 +1717,7 @@
           </w:tcPr>
           <w:p>
             <w:pPr>
+              <w:shd w:val="clear" w:color="auto" w:fill="FFFFFF" w:themeFill="background1"/>
               <w:spacing w:line="285" w:lineRule="atLeast"/>
               <w:rPr>
                 <w:rFonts w:ascii="Arial" w:eastAsia="Times New Roman" w:hAnsi="Arial" w:cs="Arial"/>
@@ -1704,6 +1748,7 @@
           </w:p>
           <w:p>
             <w:pPr>
+              <w:shd w:val="clear" w:color="auto" w:fill="FFFFFF" w:themeFill="background1"/>
               <w:rPr>
                 <w:rFonts w:ascii="Arial" w:hAnsi="Arial" w:cs="Arial"/>
                 <w:color w:val="000000" w:themeColor="text1"/>
@@ -1720,6 +1765,7 @@
           </w:tcPr>
           <w:p>
             <w:pPr>
+              <w:shd w:val="clear" w:color="auto" w:fill="FFFFFF" w:themeFill="background1"/>
               <w:spacing w:line="285" w:lineRule="atLeast"/>
               <w:rPr>
                 <w:rFonts w:ascii="Arial" w:eastAsia="Times New Roman" w:hAnsi="Arial" w:cs="Arial"/>
@@ -1740,6 +1786,7 @@
           </w:p>
           <w:p>
             <w:pPr>
+              <w:shd w:val="clear" w:color="auto" w:fill="FFFFFF" w:themeFill="background1"/>
               <w:spacing w:line="285" w:lineRule="atLeast"/>
               <w:rPr>
                 <w:rFonts w:ascii="Arial" w:eastAsia="Times New Roman" w:hAnsi="Arial" w:cs="Arial"/>
@@ -1760,6 +1807,7 @@
           </w:p>
           <w:p>
             <w:pPr>
+              <w:shd w:val="clear" w:color="auto" w:fill="FFFFFF" w:themeFill="background1"/>
               <w:spacing w:line="285" w:lineRule="atLeast"/>
               <w:rPr>
                 <w:rFonts w:ascii="Arial" w:eastAsia="Times New Roman" w:hAnsi="Arial" w:cs="Arial"/>
@@ -1785,6 +1833,7 @@
           </w:tcPr>
           <w:p>
             <w:pPr>
+              <w:shd w:val="clear" w:color="auto" w:fill="FFFFFF" w:themeFill="background1"/>
               <w:rPr>
                 <w:rFonts w:ascii="Arial" w:hAnsi="Arial" w:cs="Arial"/>
                 <w:color w:val="000000" w:themeColor="text1"/>
@@ -1802,6 +1851,7 @@
           </w:tcPr>
           <w:p>
             <w:pPr>
+              <w:shd w:val="clear" w:color="auto" w:fill="FFFFFF" w:themeFill="background1"/>
               <w:rPr>
                 <w:rFonts w:ascii="Arial" w:hAnsi="Arial" w:cs="Arial"/>
                 <w:color w:val="000000" w:themeColor="text1"/>
@@ -1826,6 +1876,7 @@
           </w:tcPr>
           <w:p>
             <w:pPr>
+              <w:shd w:val="clear" w:color="auto" w:fill="FFFFFF" w:themeFill="background1"/>
               <w:rPr>
                 <w:rFonts w:ascii="Arial" w:hAnsi="Arial" w:cs="Arial"/>
                 <w:color w:val="000000" w:themeColor="text1"/>
@@ -1850,6 +1901,7 @@
           </w:tcPr>
           <w:p>
             <w:pPr>
+              <w:shd w:val="clear" w:color="auto" w:fill="FFFFFF" w:themeFill="background1"/>
               <w:spacing w:line="285" w:lineRule="atLeast"/>
               <w:rPr>
                 <w:rFonts w:ascii="Arial" w:eastAsia="Times New Roman" w:hAnsi="Arial" w:cs="Arial"/>
@@ -1905,6 +1957,7 @@
           </w:tcPr>
           <w:p>
             <w:pPr>
+              <w:shd w:val="clear" w:color="auto" w:fill="FFFFFF" w:themeFill="background1"/>
               <w:spacing w:line="285" w:lineRule="atLeast"/>
               <w:rPr>
                 <w:rFonts w:ascii="Arial" w:eastAsia="Times New Roman" w:hAnsi="Arial" w:cs="Arial"/>
@@ -1925,6 +1978,7 @@
           </w:p>
           <w:p>
             <w:pPr>
+              <w:shd w:val="clear" w:color="auto" w:fill="FFFFFF" w:themeFill="background1"/>
               <w:rPr>
                 <w:rFonts w:ascii="Arial" w:hAnsi="Arial" w:cs="Arial"/>
                 <w:color w:val="000000" w:themeColor="text1"/>
@@ -1949,6 +2003,7 @@
           </w:tcPr>
           <w:p>
             <w:pPr>
+              <w:shd w:val="clear" w:color="auto" w:fill="FFFFFF" w:themeFill="background1"/>
               <w:rPr>
                 <w:rFonts w:ascii="Arial" w:hAnsi="Arial" w:cs="Arial"/>
                 <w:color w:val="000000" w:themeColor="text1"/>
@@ -1966,6 +2021,7 @@
           </w:tcPr>
           <w:p>
             <w:pPr>
+              <w:shd w:val="clear" w:color="auto" w:fill="FFFFFF" w:themeFill="background1"/>
               <w:rPr>
                 <w:rFonts w:ascii="Arial" w:hAnsi="Arial" w:cs="Arial"/>
                 <w:color w:val="000000" w:themeColor="text1"/>
@@ -1990,6 +2046,7 @@
           </w:tcPr>
           <w:p>
             <w:pPr>
+              <w:shd w:val="clear" w:color="auto" w:fill="FFFFFF" w:themeFill="background1"/>
               <w:rPr>
                 <w:rFonts w:ascii="Arial" w:hAnsi="Arial" w:cs="Arial"/>
                 <w:color w:val="000000" w:themeColor="text1"/>
@@ -2014,6 +2071,7 @@
           </w:tcPr>
           <w:p>
             <w:pPr>
+              <w:shd w:val="clear" w:color="auto" w:fill="FFFFFF" w:themeFill="background1"/>
               <w:spacing w:line="285" w:lineRule="atLeast"/>
               <w:rPr>
                 <w:rFonts w:ascii="Arial" w:eastAsia="Times New Roman" w:hAnsi="Arial" w:cs="Arial"/>
@@ -2068,6 +2126,7 @@
           </w:tcPr>
           <w:p>
             <w:pPr>
+              <w:shd w:val="clear" w:color="auto" w:fill="FFFFFF" w:themeFill="background1"/>
               <w:spacing w:line="285" w:lineRule="atLeast"/>
               <w:rPr>
                 <w:rFonts w:ascii="Arial" w:eastAsia="Times New Roman" w:hAnsi="Arial" w:cs="Arial"/>
@@ -2093,6 +2152,7 @@
           </w:tcPr>
           <w:p>
             <w:pPr>
+              <w:shd w:val="clear" w:color="auto" w:fill="FFFFFF" w:themeFill="background1"/>
               <w:rPr>
                 <w:rFonts w:ascii="Arial" w:hAnsi="Arial" w:cs="Arial"/>
                 <w:color w:val="000000" w:themeColor="text1"/>
@@ -2110,6 +2170,7 @@
           </w:tcPr>
           <w:p>
             <w:pPr>
+              <w:shd w:val="clear" w:color="auto" w:fill="FFFFFF" w:themeFill="background1"/>
               <w:rPr>
                 <w:rFonts w:ascii="Arial" w:hAnsi="Arial" w:cs="Arial"/>
                 <w:color w:val="000000" w:themeColor="text1"/>
@@ -2134,6 +2195,7 @@
           </w:tcPr>
           <w:p>
             <w:pPr>
+              <w:shd w:val="clear" w:color="auto" w:fill="FFFFFF" w:themeFill="background1"/>
               <w:rPr>
                 <w:rFonts w:ascii="Arial" w:hAnsi="Arial" w:cs="Arial"/>
                 <w:color w:val="000000" w:themeColor="text1"/>
@@ -2158,6 +2220,7 @@
           </w:tcPr>
           <w:p>
             <w:pPr>
+              <w:shd w:val="clear" w:color="auto" w:fill="FFFFFF" w:themeFill="background1"/>
               <w:spacing w:line="285" w:lineRule="atLeast"/>
               <w:rPr>
                 <w:rFonts w:ascii="Arial" w:eastAsia="Times New Roman" w:hAnsi="Arial" w:cs="Arial"/>
@@ -2212,6 +2275,7 @@
           </w:tcPr>
           <w:p>
             <w:pPr>
+              <w:shd w:val="clear" w:color="auto" w:fill="FFFFFF" w:themeFill="background1"/>
               <w:spacing w:line="285" w:lineRule="atLeast"/>
               <w:rPr>
                 <w:rFonts w:ascii="Arial" w:eastAsia="Times New Roman" w:hAnsi="Arial" w:cs="Arial"/>
@@ -2232,6 +2296,7 @@
           </w:p>
           <w:p>
             <w:pPr>
+              <w:shd w:val="clear" w:color="auto" w:fill="FFFFFF" w:themeFill="background1"/>
               <w:spacing w:line="285" w:lineRule="atLeast"/>
               <w:rPr>
                 <w:rFonts w:ascii="Arial" w:eastAsia="Times New Roman" w:hAnsi="Arial" w:cs="Arial"/>
@@ -2249,18 +2314,30 @@
               </w:rPr>
               <w:t>time: </w:t>
             </w:r>
-            <w:r>
-              <w:rPr>
-                <w:rFonts w:ascii="Arial" w:eastAsia="Times New Roman" w:hAnsi="Arial" w:cs="Arial"/>
-                <w:color w:val="000000" w:themeColor="text1"/>
-                <w:sz w:val="24"/>
-                <w:szCs w:val="24"/>
-              </w:rPr>
-              <w:t>Date.now()</w:t>
-            </w:r>
-          </w:p>
-          <w:p>
-            <w:pPr>
+            <w:proofErr w:type="gramStart"/>
+            <w:r>
+              <w:rPr>
+                <w:rFonts w:ascii="Arial" w:eastAsia="Times New Roman" w:hAnsi="Arial" w:cs="Arial"/>
+                <w:color w:val="000000" w:themeColor="text1"/>
+                <w:sz w:val="24"/>
+                <w:szCs w:val="24"/>
+              </w:rPr>
+              <w:t>Date.now(</w:t>
+            </w:r>
+            <w:proofErr w:type="gramEnd"/>
+            <w:r>
+              <w:rPr>
+                <w:rFonts w:ascii="Arial" w:eastAsia="Times New Roman" w:hAnsi="Arial" w:cs="Arial"/>
+                <w:color w:val="000000" w:themeColor="text1"/>
+                <w:sz w:val="24"/>
+                <w:szCs w:val="24"/>
+              </w:rPr>
+              <w:t>)</w:t>
+            </w:r>
+          </w:p>
+          <w:p>
+            <w:pPr>
+              <w:shd w:val="clear" w:color="auto" w:fill="FFFFFF" w:themeFill="background1"/>
               <w:spacing w:line="285" w:lineRule="atLeast"/>
               <w:rPr>
                 <w:rFonts w:ascii="Arial" w:eastAsia="Times New Roman" w:hAnsi="Arial" w:cs="Arial"/>
@@ -2281,6 +2358,7 @@
           </w:p>
           <w:p>
             <w:pPr>
+              <w:shd w:val="clear" w:color="auto" w:fill="FFFFFF" w:themeFill="background1"/>
               <w:spacing w:line="285" w:lineRule="atLeast"/>
               <w:rPr>
                 <w:rFonts w:ascii="Arial" w:eastAsia="Times New Roman" w:hAnsi="Arial" w:cs="Arial"/>
@@ -2302,6 +2380,7 @@
           </w:p>
           <w:p>
             <w:pPr>
+              <w:shd w:val="clear" w:color="auto" w:fill="FFFFFF" w:themeFill="background1"/>
               <w:spacing w:line="285" w:lineRule="atLeast"/>
               <w:rPr>
                 <w:rFonts w:ascii="Arial" w:eastAsia="Times New Roman" w:hAnsi="Arial" w:cs="Arial"/>
@@ -2318,6 +2397,7 @@
           </w:tcPr>
           <w:p>
             <w:pPr>
+              <w:shd w:val="clear" w:color="auto" w:fill="FFFFFF" w:themeFill="background1"/>
               <w:rPr>
                 <w:rFonts w:ascii="Arial" w:hAnsi="Arial" w:cs="Arial"/>
                 <w:color w:val="000000" w:themeColor="text1"/>
@@ -2335,6 +2415,7 @@
           </w:tcPr>
           <w:p>
             <w:pPr>
+              <w:shd w:val="clear" w:color="auto" w:fill="FFFFFF" w:themeFill="background1"/>
               <w:rPr>
                 <w:rFonts w:ascii="Arial" w:hAnsi="Arial" w:cs="Arial"/>
                 <w:color w:val="000000" w:themeColor="text1"/>
@@ -2359,6 +2440,7 @@
           </w:tcPr>
           <w:p>
             <w:pPr>
+              <w:shd w:val="clear" w:color="auto" w:fill="FFFFFF" w:themeFill="background1"/>
               <w:rPr>
                 <w:rFonts w:ascii="Arial" w:hAnsi="Arial" w:cs="Arial"/>
                 <w:color w:val="000000" w:themeColor="text1"/>
@@ -2383,6 +2465,7 @@
           </w:tcPr>
           <w:p>
             <w:pPr>
+              <w:shd w:val="clear" w:color="auto" w:fill="FFFFFF" w:themeFill="background1"/>
               <w:spacing w:line="285" w:lineRule="atLeast"/>
               <w:rPr>
                 <w:rFonts w:ascii="Arial" w:eastAsia="Times New Roman" w:hAnsi="Arial" w:cs="Arial"/>
@@ -2411,6 +2494,7 @@
               </w:rPr>
               <w:t>s</w:t>
             </w:r>
+            <w:proofErr w:type="gramStart"/>
             <w:r>
               <w:rPr>
                 <w:rFonts w:ascii="Arial" w:hAnsi="Arial" w:cs="Arial"/>
@@ -2430,6 +2514,7 @@
               </w:rPr>
               <w:t>:role</w:t>
             </w:r>
+            <w:proofErr w:type="gramEnd"/>
           </w:p>
         </w:tc>
         <w:tc>
@@ -2438,6 +2523,7 @@
           </w:tcPr>
           <w:p>
             <w:pPr>
+              <w:shd w:val="clear" w:color="auto" w:fill="FFFFFF" w:themeFill="background1"/>
               <w:spacing w:line="285" w:lineRule="atLeast"/>
               <w:rPr>
                 <w:rFonts w:ascii="Arial" w:eastAsia="Times New Roman" w:hAnsi="Arial" w:cs="Arial"/>
@@ -2454,6 +2540,7 @@
           </w:tcPr>
           <w:p>
             <w:pPr>
+              <w:shd w:val="clear" w:color="auto" w:fill="FFFFFF" w:themeFill="background1"/>
               <w:spacing w:line="285" w:lineRule="atLeast"/>
               <w:rPr>
                 <w:rFonts w:ascii="Arial" w:eastAsia="Times New Roman" w:hAnsi="Arial" w:cs="Arial"/>
@@ -2474,6 +2561,7 @@
           </w:p>
           <w:p>
             <w:pPr>
+              <w:shd w:val="clear" w:color="auto" w:fill="FFFFFF" w:themeFill="background1"/>
               <w:spacing w:line="285" w:lineRule="atLeast"/>
               <w:rPr>
                 <w:rFonts w:ascii="Arial" w:eastAsia="Times New Roman" w:hAnsi="Arial" w:cs="Arial"/>
@@ -2494,6 +2582,7 @@
           </w:p>
           <w:p>
             <w:pPr>
+              <w:shd w:val="clear" w:color="auto" w:fill="FFFFFF" w:themeFill="background1"/>
               <w:spacing w:line="285" w:lineRule="atLeast"/>
               <w:rPr>
                 <w:rFonts w:ascii="Arial" w:eastAsia="Times New Roman" w:hAnsi="Arial" w:cs="Arial"/>
@@ -2514,35 +2603,28 @@
           </w:p>
           <w:p>
             <w:pPr>
-              <w:spacing w:line="285" w:lineRule="atLeast"/>
-              <w:rPr>
-                <w:rFonts w:ascii="Arial" w:eastAsia="Times New Roman" w:hAnsi="Arial" w:cs="Arial"/>
-                <w:color w:val="000000" w:themeColor="text1"/>
-                <w:sz w:val="24"/>
-                <w:szCs w:val="24"/>
-              </w:rPr>
-            </w:pPr>
-            <w:r>
-              <w:rPr>
-                <w:rFonts w:ascii="Arial" w:eastAsia="Times New Roman" w:hAnsi="Arial" w:cs="Arial"/>
-                <w:color w:val="000000" w:themeColor="text1"/>
-                <w:sz w:val="24"/>
-                <w:szCs w:val="24"/>
-              </w:rPr>
-              <w:t>rol</w:t>
-            </w:r>
-            <w:r>
-              <w:rPr>
-                <w:rFonts w:ascii="Arial" w:eastAsia="Times New Roman" w:hAnsi="Arial" w:cs="Arial"/>
-                <w:color w:val="000000" w:themeColor="text1"/>
-                <w:sz w:val="24"/>
-                <w:szCs w:val="24"/>
-              </w:rPr>
-              <w:t>e</w:t>
-            </w:r>
-          </w:p>
-          <w:p>
-            <w:pPr>
+              <w:shd w:val="clear" w:color="auto" w:fill="FFFFFF" w:themeFill="background1"/>
+              <w:spacing w:line="285" w:lineRule="atLeast"/>
+              <w:rPr>
+                <w:rFonts w:ascii="Arial" w:eastAsia="Times New Roman" w:hAnsi="Arial" w:cs="Arial"/>
+                <w:color w:val="000000" w:themeColor="text1"/>
+                <w:sz w:val="24"/>
+                <w:szCs w:val="24"/>
+              </w:rPr>
+            </w:pPr>
+            <w:r>
+              <w:rPr>
+                <w:rFonts w:ascii="Arial" w:eastAsia="Times New Roman" w:hAnsi="Arial" w:cs="Arial"/>
+                <w:color w:val="000000" w:themeColor="text1"/>
+                <w:sz w:val="24"/>
+                <w:szCs w:val="24"/>
+              </w:rPr>
+              <w:t>role</w:t>
+            </w:r>
+          </w:p>
+          <w:p>
+            <w:pPr>
+              <w:shd w:val="clear" w:color="auto" w:fill="FFFFFF" w:themeFill="background1"/>
               <w:spacing w:line="285" w:lineRule="atLeast"/>
               <w:rPr>
                 <w:rFonts w:ascii="Arial" w:eastAsia="Times New Roman" w:hAnsi="Arial" w:cs="Arial"/>
@@ -2563,6 +2645,7 @@
           </w:p>
           <w:p>
             <w:pPr>
+              <w:shd w:val="clear" w:color="auto" w:fill="FFFFFF" w:themeFill="background1"/>
               <w:rPr>
                 <w:rFonts w:ascii="Arial" w:hAnsi="Arial" w:cs="Arial"/>
                 <w:color w:val="000000" w:themeColor="text1"/>
@@ -2580,6 +2663,7 @@
           </w:tcPr>
           <w:p>
             <w:pPr>
+              <w:shd w:val="clear" w:color="auto" w:fill="FFFFFF" w:themeFill="background1"/>
               <w:rPr>
                 <w:rFonts w:ascii="Arial" w:hAnsi="Arial" w:cs="Arial"/>
                 <w:color w:val="000000" w:themeColor="text1"/>
@@ -2604,6 +2688,7 @@
           </w:tcPr>
           <w:p>
             <w:pPr>
+              <w:shd w:val="clear" w:color="auto" w:fill="FFFFFF" w:themeFill="background1"/>
               <w:rPr>
                 <w:rFonts w:ascii="Arial" w:hAnsi="Arial" w:cs="Arial"/>
                 <w:color w:val="000000" w:themeColor="text1"/>
@@ -2628,6 +2713,7 @@
           </w:tcPr>
           <w:p>
             <w:pPr>
+              <w:shd w:val="clear" w:color="auto" w:fill="FFFFFF" w:themeFill="background1"/>
               <w:spacing w:line="285" w:lineRule="atLeast"/>
               <w:rPr>
                 <w:rFonts w:ascii="Arial" w:hAnsi="Arial" w:cs="Arial"/>
@@ -2685,6 +2771,7 @@
           </w:tcPr>
           <w:p>
             <w:pPr>
+              <w:shd w:val="clear" w:color="auto" w:fill="FFFFFF" w:themeFill="background1"/>
               <w:spacing w:line="285" w:lineRule="atLeast"/>
               <w:rPr>
                 <w:rFonts w:ascii="Arial" w:eastAsia="Times New Roman" w:hAnsi="Arial" w:cs="Arial"/>
@@ -2705,6 +2792,7 @@
           </w:p>
           <w:p>
             <w:pPr>
+              <w:shd w:val="clear" w:color="auto" w:fill="FFFFFF" w:themeFill="background1"/>
               <w:spacing w:line="285" w:lineRule="atLeast"/>
               <w:rPr>
                 <w:rFonts w:ascii="Arial" w:eastAsia="Times New Roman" w:hAnsi="Arial" w:cs="Arial"/>
@@ -2725,6 +2813,7 @@
           </w:p>
           <w:p>
             <w:pPr>
+              <w:shd w:val="clear" w:color="auto" w:fill="FFFFFF" w:themeFill="background1"/>
               <w:spacing w:line="285" w:lineRule="atLeast"/>
               <w:rPr>
                 <w:rFonts w:ascii="Arial" w:eastAsia="Times New Roman" w:hAnsi="Arial" w:cs="Arial"/>
@@ -2745,6 +2834,7 @@
           </w:p>
           <w:p>
             <w:pPr>
+              <w:shd w:val="clear" w:color="auto" w:fill="FFFFFF" w:themeFill="background1"/>
               <w:spacing w:line="285" w:lineRule="atLeast"/>
               <w:rPr>
                 <w:rFonts w:ascii="Arial" w:eastAsia="Times New Roman" w:hAnsi="Arial" w:cs="Arial"/>
@@ -2765,6 +2855,7 @@
           </w:p>
           <w:p>
             <w:pPr>
+              <w:shd w:val="clear" w:color="auto" w:fill="FFFFFF" w:themeFill="background1"/>
               <w:spacing w:line="285" w:lineRule="atLeast"/>
               <w:rPr>
                 <w:rFonts w:ascii="Arial" w:eastAsia="Times New Roman" w:hAnsi="Arial" w:cs="Arial"/>
@@ -2785,6 +2876,7 @@
           </w:p>
           <w:p>
             <w:pPr>
+              <w:shd w:val="clear" w:color="auto" w:fill="FFFFFF" w:themeFill="background1"/>
               <w:spacing w:line="285" w:lineRule="atLeast"/>
               <w:rPr>
                 <w:rFonts w:ascii="Arial" w:eastAsia="Times New Roman" w:hAnsi="Arial" w:cs="Arial"/>
@@ -2801,6 +2893,7 @@
           </w:tcPr>
           <w:p>
             <w:pPr>
+              <w:shd w:val="clear" w:color="auto" w:fill="FFFFFF" w:themeFill="background1"/>
               <w:spacing w:line="285" w:lineRule="atLeast"/>
               <w:rPr>
                 <w:rFonts w:ascii="Arial" w:eastAsia="Times New Roman" w:hAnsi="Arial" w:cs="Arial"/>
@@ -2819,6 +2912,7 @@
           </w:tcPr>
           <w:p>
             <w:pPr>
+              <w:shd w:val="clear" w:color="auto" w:fill="FFFFFF" w:themeFill="background1"/>
               <w:rPr>
                 <w:rFonts w:ascii="Arial" w:hAnsi="Arial" w:cs="Arial"/>
                 <w:color w:val="000000" w:themeColor="text1"/>
@@ -2843,6 +2937,7 @@
           </w:tcPr>
           <w:p>
             <w:pPr>
+              <w:shd w:val="clear" w:color="auto" w:fill="FFFFFF" w:themeFill="background1"/>
               <w:rPr>
                 <w:rFonts w:ascii="Arial" w:hAnsi="Arial" w:cs="Arial"/>
                 <w:color w:val="000000" w:themeColor="text1"/>
@@ -2867,6 +2962,7 @@
           </w:tcPr>
           <w:p>
             <w:pPr>
+              <w:shd w:val="clear" w:color="auto" w:fill="FFFFFF" w:themeFill="background1"/>
               <w:spacing w:line="285" w:lineRule="atLeast"/>
               <w:rPr>
                 <w:rFonts w:ascii="Arial" w:hAnsi="Arial" w:cs="Arial"/>
@@ -2894,6 +2990,7 @@
           </w:tcPr>
           <w:p>
             <w:pPr>
+              <w:shd w:val="clear" w:color="auto" w:fill="FFFFFF" w:themeFill="background1"/>
               <w:spacing w:line="285" w:lineRule="atLeast"/>
               <w:rPr>
                 <w:rFonts w:ascii="Arial" w:eastAsia="Times New Roman" w:hAnsi="Arial" w:cs="Arial"/>
@@ -2910,6 +3007,250 @@
           </w:tcPr>
           <w:p>
             <w:pPr>
+              <w:shd w:val="clear" w:color="auto" w:fill="FFFFFF" w:themeFill="background1"/>
+              <w:spacing w:line="285" w:lineRule="atLeast"/>
+              <w:rPr>
+                <w:rFonts w:ascii="Arial" w:eastAsia="Times New Roman" w:hAnsi="Arial" w:cs="Arial"/>
+                <w:color w:val="000000" w:themeColor="text1"/>
+                <w:sz w:val="24"/>
+                <w:szCs w:val="24"/>
+              </w:rPr>
+            </w:pPr>
+          </w:p>
+        </w:tc>
+      </w:tr>
+      <w:tr>
+        <w:tc>
+          <w:tcPr>
+            <w:tcW w:w="1940" w:type="dxa"/>
+          </w:tcPr>
+          <w:p>
+            <w:pPr>
+              <w:shd w:val="clear" w:color="auto" w:fill="FFFFFF" w:themeFill="background1"/>
+              <w:rPr>
+                <w:rFonts w:ascii="Arial" w:hAnsi="Arial" w:cs="Arial"/>
+                <w:color w:val="000000" w:themeColor="text1"/>
+                <w:sz w:val="24"/>
+                <w:szCs w:val="24"/>
+              </w:rPr>
+            </w:pPr>
+            <w:r>
+              <w:rPr>
+                <w:rFonts w:ascii="Arial" w:hAnsi="Arial" w:cs="Arial"/>
+                <w:color w:val="000000" w:themeColor="text1"/>
+                <w:sz w:val="24"/>
+                <w:szCs w:val="24"/>
+              </w:rPr>
+              <w:t>Thanh toán nợ</w:t>
+            </w:r>
+          </w:p>
+        </w:tc>
+        <w:tc>
+          <w:tcPr>
+            <w:tcW w:w="777" w:type="dxa"/>
+            <w:shd w:val="clear" w:color="auto" w:fill="FFFFFF" w:themeFill="background1"/>
+          </w:tcPr>
+          <w:p>
+            <w:pPr>
+              <w:shd w:val="clear" w:color="auto" w:fill="FFFFFF" w:themeFill="background1"/>
+              <w:rPr>
+                <w:rFonts w:ascii="Arial" w:hAnsi="Arial" w:cs="Arial"/>
+                <w:color w:val="000000" w:themeColor="text1"/>
+                <w:sz w:val="24"/>
+                <w:szCs w:val="24"/>
+              </w:rPr>
+            </w:pPr>
+            <w:r>
+              <w:rPr>
+                <w:rFonts w:ascii="Arial" w:hAnsi="Arial" w:cs="Arial"/>
+                <w:color w:val="000000" w:themeColor="text1"/>
+                <w:sz w:val="24"/>
+                <w:szCs w:val="24"/>
+              </w:rPr>
+              <w:t>Post</w:t>
+            </w:r>
+          </w:p>
+        </w:tc>
+        <w:tc>
+          <w:tcPr>
+            <w:tcW w:w="3656" w:type="dxa"/>
+            <w:shd w:val="clear" w:color="auto" w:fill="FFFFFF" w:themeFill="background1"/>
+          </w:tcPr>
+          <w:p>
+            <w:pPr>
+              <w:shd w:val="clear" w:color="auto" w:fill="FFFFFF" w:themeFill="background1"/>
+              <w:spacing w:line="285" w:lineRule="atLeast"/>
+              <w:rPr>
+                <w:rFonts w:ascii="Consolas" w:eastAsia="Times New Roman" w:hAnsi="Consolas" w:cs="Times New Roman"/>
+                <w:color w:val="000000" w:themeColor="text1"/>
+                <w:sz w:val="21"/>
+                <w:szCs w:val="21"/>
+              </w:rPr>
+            </w:pPr>
+            <w:r>
+              <w:rPr>
+                <w:rFonts w:ascii="Arial" w:hAnsi="Arial" w:cs="Arial"/>
+                <w:color w:val="000000" w:themeColor="text1"/>
+                <w:sz w:val="24"/>
+                <w:szCs w:val="24"/>
+                <w:shd w:val="clear" w:color="auto" w:fill="FFFFFF"/>
+              </w:rPr>
+              <w:t>/api/</w:t>
+            </w:r>
+            <w:r>
+              <w:rPr>
+                <w:rFonts w:ascii="Arial" w:eastAsia="Times New Roman" w:hAnsi="Arial" w:cs="Arial"/>
+                <w:color w:val="000000" w:themeColor="text1"/>
+                <w:sz w:val="24"/>
+                <w:szCs w:val="24"/>
+                <w:shd w:val="clear" w:color="auto" w:fill="FFFFFF" w:themeFill="background1"/>
+              </w:rPr>
+              <w:t>debt-reminder/</w:t>
+            </w:r>
+            <w:r>
+              <w:rPr>
+                <w:rFonts w:ascii="Consolas" w:eastAsia="Times New Roman" w:hAnsi="Consolas" w:cs="Times New Roman"/>
+                <w:color w:val="000000" w:themeColor="text1"/>
+                <w:sz w:val="21"/>
+                <w:szCs w:val="21"/>
+              </w:rPr>
+              <w:t>payDebt</w:t>
+            </w:r>
+          </w:p>
+          <w:p>
+            <w:pPr>
+              <w:shd w:val="clear" w:color="auto" w:fill="FFFFFF" w:themeFill="background1"/>
+              <w:spacing w:line="285" w:lineRule="atLeast"/>
+              <w:rPr>
+                <w:rFonts w:ascii="Arial" w:eastAsia="Times New Roman" w:hAnsi="Arial" w:cs="Arial"/>
+                <w:color w:val="000000" w:themeColor="text1"/>
+                <w:sz w:val="24"/>
+                <w:szCs w:val="24"/>
+              </w:rPr>
+            </w:pPr>
+          </w:p>
+          <w:p>
+            <w:pPr>
+              <w:shd w:val="clear" w:color="auto" w:fill="FFFFFF" w:themeFill="background1"/>
+              <w:spacing w:line="285" w:lineRule="atLeast"/>
+              <w:rPr>
+                <w:rFonts w:ascii="Arial" w:eastAsia="Times New Roman" w:hAnsi="Arial" w:cs="Arial"/>
+                <w:color w:val="000000" w:themeColor="text1"/>
+                <w:sz w:val="24"/>
+                <w:szCs w:val="24"/>
+              </w:rPr>
+            </w:pPr>
+          </w:p>
+        </w:tc>
+        <w:tc>
+          <w:tcPr>
+            <w:tcW w:w="2178" w:type="dxa"/>
+            <w:shd w:val="clear" w:color="auto" w:fill="FFFFFF" w:themeFill="background1"/>
+          </w:tcPr>
+          <w:p>
+            <w:pPr>
+              <w:shd w:val="clear" w:color="auto" w:fill="FFFFFF" w:themeFill="background1"/>
+              <w:spacing w:line="285" w:lineRule="atLeast"/>
+              <w:rPr>
+                <w:rFonts w:ascii="Consolas" w:eastAsia="Times New Roman" w:hAnsi="Consolas" w:cs="Times New Roman"/>
+                <w:color w:val="000000" w:themeColor="text1"/>
+                <w:sz w:val="21"/>
+                <w:szCs w:val="21"/>
+              </w:rPr>
+            </w:pPr>
+            <w:r>
+              <w:rPr>
+                <w:rFonts w:ascii="Consolas" w:eastAsia="Times New Roman" w:hAnsi="Consolas" w:cs="Times New Roman"/>
+                <w:color w:val="000000" w:themeColor="text1"/>
+                <w:sz w:val="21"/>
+                <w:szCs w:val="21"/>
+              </w:rPr>
+              <w:t>{</w:t>
+            </w:r>
+          </w:p>
+          <w:p>
+            <w:pPr>
+              <w:shd w:val="clear" w:color="auto" w:fill="FFFFFF" w:themeFill="background1"/>
+              <w:spacing w:line="285" w:lineRule="atLeast"/>
+              <w:rPr>
+                <w:rFonts w:ascii="Consolas" w:eastAsia="Times New Roman" w:hAnsi="Consolas" w:cs="Times New Roman"/>
+                <w:color w:val="000000" w:themeColor="text1"/>
+                <w:sz w:val="21"/>
+                <w:szCs w:val="21"/>
+              </w:rPr>
+            </w:pPr>
+            <w:r>
+              <w:rPr>
+                <w:rFonts w:ascii="Consolas" w:eastAsia="Times New Roman" w:hAnsi="Consolas" w:cs="Times New Roman"/>
+                <w:color w:val="000000" w:themeColor="text1"/>
+                <w:sz w:val="21"/>
+                <w:szCs w:val="21"/>
+              </w:rPr>
+              <w:t> id_debt:</w:t>
+            </w:r>
+          </w:p>
+          <w:p>
+            <w:pPr>
+              <w:shd w:val="clear" w:color="auto" w:fill="FFFFFF" w:themeFill="background1"/>
+              <w:spacing w:line="285" w:lineRule="atLeast"/>
+              <w:rPr>
+                <w:rFonts w:ascii="Consolas" w:eastAsia="Times New Roman" w:hAnsi="Consolas" w:cs="Times New Roman"/>
+                <w:color w:val="000000" w:themeColor="text1"/>
+                <w:sz w:val="21"/>
+                <w:szCs w:val="21"/>
+              </w:rPr>
+            </w:pPr>
+            <w:r>
+              <w:rPr>
+                <w:rFonts w:ascii="Consolas" w:eastAsia="Times New Roman" w:hAnsi="Consolas" w:cs="Times New Roman"/>
+                <w:color w:val="000000" w:themeColor="text1"/>
+                <w:sz w:val="21"/>
+                <w:szCs w:val="21"/>
+              </w:rPr>
+              <w:t> otp: </w:t>
+            </w:r>
+          </w:p>
+          <w:p>
+            <w:pPr>
+              <w:shd w:val="clear" w:color="auto" w:fill="FFFFFF" w:themeFill="background1"/>
+              <w:spacing w:line="285" w:lineRule="atLeast"/>
+              <w:rPr>
+                <w:rFonts w:ascii="Consolas" w:eastAsia="Times New Roman" w:hAnsi="Consolas" w:cs="Times New Roman"/>
+                <w:color w:val="000000" w:themeColor="text1"/>
+                <w:sz w:val="21"/>
+                <w:szCs w:val="21"/>
+              </w:rPr>
+            </w:pPr>
+            <w:r>
+              <w:rPr>
+                <w:rFonts w:ascii="Consolas" w:eastAsia="Times New Roman" w:hAnsi="Consolas" w:cs="Times New Roman"/>
+                <w:color w:val="000000" w:themeColor="text1"/>
+                <w:sz w:val="21"/>
+                <w:szCs w:val="21"/>
+              </w:rPr>
+              <w:t>}</w:t>
+            </w:r>
+          </w:p>
+          <w:p>
+            <w:pPr>
+              <w:shd w:val="clear" w:color="auto" w:fill="FFFFFF" w:themeFill="background1"/>
+              <w:spacing w:line="285" w:lineRule="atLeast"/>
+              <w:rPr>
+                <w:rFonts w:ascii="Arial" w:eastAsia="Times New Roman" w:hAnsi="Arial" w:cs="Arial"/>
+                <w:color w:val="000000" w:themeColor="text1"/>
+                <w:sz w:val="24"/>
+                <w:szCs w:val="24"/>
+              </w:rPr>
+            </w:pPr>
+          </w:p>
+        </w:tc>
+        <w:tc>
+          <w:tcPr>
+            <w:tcW w:w="2485" w:type="dxa"/>
+          </w:tcPr>
+          <w:p>
+            <w:pPr>
+              <w:shd w:val="clear" w:color="auto" w:fill="FFFFFF" w:themeFill="background1"/>
               <w:spacing w:line="285" w:lineRule="atLeast"/>
               <w:rPr>
                 <w:rFonts w:ascii="Arial" w:eastAsia="Times New Roman" w:hAnsi="Arial" w:cs="Arial"/>
@@ -2924,6 +3265,7 @@
     </w:tbl>
     <w:p>
       <w:pPr>
+        <w:shd w:val="clear" w:color="auto" w:fill="FFFFFF" w:themeFill="background1"/>
         <w:rPr>
           <w:rFonts w:ascii="Arial" w:hAnsi="Arial" w:cs="Arial"/>
           <w:color w:val="000000" w:themeColor="text1"/>
@@ -2934,6 +3276,7 @@
     </w:p>
     <w:p>
       <w:pPr>
+        <w:shd w:val="clear" w:color="auto" w:fill="FFFFFF" w:themeFill="background1"/>
         <w:rPr>
           <w:rFonts w:ascii="Arial" w:hAnsi="Arial" w:cs="Arial"/>
           <w:color w:val="000000" w:themeColor="text1"/>
@@ -2953,6 +3296,7 @@
     </w:p>
     <w:p>
       <w:pPr>
+        <w:shd w:val="clear" w:color="auto" w:fill="FFFFFF" w:themeFill="background1"/>
         <w:rPr>
           <w:rFonts w:ascii="Arial" w:hAnsi="Arial" w:cs="Arial"/>
           <w:color w:val="000000" w:themeColor="text1"/>
@@ -2972,6 +3316,7 @@
     </w:p>
     <w:p>
       <w:pPr>
+        <w:shd w:val="clear" w:color="auto" w:fill="FFFFFF" w:themeFill="background1"/>
         <w:rPr>
           <w:rFonts w:ascii="Arial" w:hAnsi="Arial" w:cs="Arial"/>
           <w:color w:val="000000" w:themeColor="text1"/>
@@ -2992,6 +3337,7 @@
     </w:p>
     <w:p>
       <w:pPr>
+        <w:shd w:val="clear" w:color="auto" w:fill="FFFFFF" w:themeFill="background1"/>
         <w:rPr>
           <w:rFonts w:ascii="Arial" w:hAnsi="Arial" w:cs="Arial"/>
           <w:color w:val="000000" w:themeColor="text1"/>
@@ -3012,6 +3358,7 @@
     </w:p>
     <w:p>
       <w:pPr>
+        <w:shd w:val="clear" w:color="auto" w:fill="FFFFFF" w:themeFill="background1"/>
         <w:rPr>
           <w:rFonts w:ascii="Arial" w:hAnsi="Arial" w:cs="Arial"/>
           <w:color w:val="000000" w:themeColor="text1"/>
@@ -3032,6 +3379,7 @@
     </w:p>
     <w:p>
       <w:pPr>
+        <w:shd w:val="clear" w:color="auto" w:fill="FFFFFF" w:themeFill="background1"/>
         <w:rPr>
           <w:rFonts w:ascii="Arial" w:hAnsi="Arial" w:cs="Arial"/>
           <w:color w:val="000000" w:themeColor="text1"/>

</xml_diff>